<commit_message>
added Introduction and Description of Test Environment
</commit_message>
<xml_diff>
--- a/TestPlan.docx
+++ b/TestPlan.docx
@@ -1,6 +1,6 @@
 
 <file path=word/document.xml><?xml version="1.0" encoding="utf-8"?>
-<w:document xmlns:wpc="http://schemas.microsoft.com/office/word/2010/wordprocessingCanvas" xmlns:mo="http://schemas.microsoft.com/office/mac/office/2008/main" xmlns:mc="http://schemas.openxmlformats.org/markup-compatibility/2006" xmlns:mv="urn:schemas-microsoft-com:mac:vml" xmlns:o="urn:schemas-microsoft-com:office:office" xmlns:r="http://schemas.openxmlformats.org/officeDocument/2006/relationships" xmlns:m="http://schemas.openxmlformats.org/officeDocument/2006/math" xmlns:v="urn:schemas-microsoft-com:vml" xmlns:wp14="http://schemas.microsoft.com/office/word/2010/wordprocessingDrawing" xmlns:wp="http://schemas.openxmlformats.org/drawingml/2006/wordprocessingDrawing" xmlns:w10="urn:schemas-microsoft-com:office:word" xmlns:w="http://schemas.openxmlformats.org/wordprocessingml/2006/main" xmlns:w14="http://schemas.microsoft.com/office/word/2010/wordml" xmlns:w15="http://schemas.microsoft.com/office/word/2012/wordml" xmlns:wpg="http://schemas.microsoft.com/office/word/2010/wordprocessingGroup" xmlns:wpi="http://schemas.microsoft.com/office/word/2010/wordprocessingInk" xmlns:wne="http://schemas.microsoft.com/office/word/2006/wordml" xmlns:wps="http://schemas.microsoft.com/office/word/2010/wordprocessingShape" mc:Ignorable="w14 w15 wp14">
+<w:document xmlns:wpc="http://schemas.microsoft.com/office/word/2010/wordprocessingCanvas" xmlns:mc="http://schemas.openxmlformats.org/markup-compatibility/2006" xmlns:o="urn:schemas-microsoft-com:office:office" xmlns:r="http://schemas.openxmlformats.org/officeDocument/2006/relationships" xmlns:m="http://schemas.openxmlformats.org/officeDocument/2006/math" xmlns:v="urn:schemas-microsoft-com:vml" xmlns:wp14="http://schemas.microsoft.com/office/word/2010/wordprocessingDrawing" xmlns:wp="http://schemas.openxmlformats.org/drawingml/2006/wordprocessingDrawing" xmlns:w10="urn:schemas-microsoft-com:office:word" xmlns:w="http://schemas.openxmlformats.org/wordprocessingml/2006/main" xmlns:w14="http://schemas.microsoft.com/office/word/2010/wordml" xmlns:w15="http://schemas.microsoft.com/office/word/2012/wordml" xmlns:wpg="http://schemas.microsoft.com/office/word/2010/wordprocessingGroup" xmlns:wpi="http://schemas.microsoft.com/office/word/2010/wordprocessingInk" xmlns:wne="http://schemas.microsoft.com/office/word/2006/wordml" xmlns:wps="http://schemas.microsoft.com/office/word/2010/wordprocessingShape" mc:Ignorable="w14 w15 wp14">
   <w:body>
     <w:p>
       <w:pPr>
@@ -140,16 +140,8 @@
         <w:rPr>
           <w:rFonts w:eastAsia="Times New Roman" w:cs="Times New Roman"/>
         </w:rPr>
-        <w:t xml:space="preserve">Joel </w:t>
-      </w:r>
-      <w:proofErr w:type="spellStart"/>
-      <w:r>
-        <w:rPr>
-          <w:rFonts w:eastAsia="Times New Roman" w:cs="Times New Roman"/>
-        </w:rPr>
-        <w:t>Gardyasz</w:t>
-      </w:r>
-      <w:proofErr w:type="spellEnd"/>
+        <w:t>Joel Gardyasz</w:t>
+      </w:r>
     </w:p>
     <w:p>
       <w:pPr>
@@ -352,8 +344,6 @@
               </w:rPr>
               <w:t>03/25/16</w:t>
             </w:r>
-            <w:bookmarkStart w:id="0" w:name="_GoBack"/>
-            <w:bookmarkEnd w:id="0"/>
           </w:p>
         </w:tc>
         <w:tc>
@@ -435,7 +425,7 @@
               <w:rPr>
                 <w:rFonts w:eastAsia="Times New Roman" w:cs="Times New Roman"/>
               </w:rPr>
-              <w:t>v1.0</w:t>
+              <w:t>v1.1</w:t>
             </w:r>
           </w:p>
         </w:tc>
@@ -461,7 +451,7 @@
               <w:rPr>
                 <w:rFonts w:eastAsia="Times New Roman" w:cs="Times New Roman"/>
               </w:rPr>
-              <w:t>&lt;date here&gt;</w:t>
+              <w:t>03/25/16</w:t>
             </w:r>
           </w:p>
         </w:tc>
@@ -487,7 +477,7 @@
               <w:rPr>
                 <w:rFonts w:eastAsia="Times New Roman" w:cs="Times New Roman"/>
               </w:rPr>
-              <w:t>&lt;who&gt;</w:t>
+              <w:t>Joel</w:t>
             </w:r>
           </w:p>
         </w:tc>
@@ -513,7 +503,7 @@
               <w:rPr>
                 <w:rFonts w:eastAsia="Times New Roman" w:cs="Times New Roman"/>
               </w:rPr>
-              <w:t>&lt;put comment to summarize the changes made in this version&gt;</w:t>
+              <w:t>Introduction and Description of Test Environment</w:t>
             </w:r>
           </w:p>
         </w:tc>
@@ -775,38 +765,51 @@
     </w:p>
     <w:p>
       <w:pPr>
-        <w:numPr>
-          <w:ilvl w:val="0"/>
-          <w:numId w:val="2"/>
-        </w:numPr>
-        <w:spacing w:before="100" w:beforeAutospacing="1" w:after="100" w:afterAutospacing="1" w:line="240" w:lineRule="auto"/>
-        <w:rPr>
-          <w:rFonts w:eastAsia="Times New Roman" w:cs="Times New Roman"/>
-        </w:rPr>
-      </w:pPr>
-      <w:r>
-        <w:rPr>
-          <w:rFonts w:eastAsia="Times New Roman" w:cs="Times New Roman"/>
-        </w:rPr>
-        <w:t>A few sentences stating what you expect the software test effort to accomplish</w:t>
-      </w:r>
-    </w:p>
-    <w:p>
-      <w:pPr>
-        <w:spacing w:before="100" w:beforeAutospacing="1" w:after="100" w:afterAutospacing="1" w:line="240" w:lineRule="auto"/>
+        <w:spacing w:before="100" w:beforeAutospacing="1" w:after="100" w:afterAutospacing="1" w:line="240" w:lineRule="auto"/>
+        <w:rPr>
+          <w:rFonts w:eastAsia="Times New Roman" w:cs="Times New Roman"/>
+        </w:rPr>
+      </w:pPr>
+      <w:r>
+        <w:rPr>
+          <w:rFonts w:eastAsia="Times New Roman" w:cs="Times New Roman"/>
+        </w:rPr>
+        <w:tab/>
+        <w:t xml:space="preserve">The software testing effort should determine if all aspects of the game and code are running as expected.  </w:t>
+      </w:r>
+      <w:r>
+        <w:rPr>
+          <w:rFonts w:eastAsia="Times New Roman" w:cs="Times New Roman"/>
+        </w:rPr>
+        <w:t xml:space="preserve">The game should be thoroughly tested in order to make an attempt to catch all bugs or things </w:t>
+      </w:r>
+      <w:r>
+        <w:rPr>
+          <w:rFonts w:eastAsia="Times New Roman" w:cs="Times New Roman"/>
+        </w:rPr>
+        <w:lastRenderedPageBreak/>
+        <w:t>that could go wrong during a showcase of the game.  Also, during the software testing, a short video of the game working should be made in order to use if the game does not work correctly during the final showcase</w:t>
+      </w:r>
+      <w:r>
+        <w:rPr>
+          <w:rFonts w:eastAsia="Times New Roman" w:cs="Times New Roman"/>
+        </w:rPr>
+        <w:t xml:space="preserve">.  This will act as a fail-safe for if something goes wrong and can be used to show the game in a working state.  </w:t>
+      </w:r>
+    </w:p>
+    <w:p>
+      <w:pPr>
+        <w:spacing w:before="100" w:beforeAutospacing="1" w:after="100" w:afterAutospacing="1" w:line="240" w:lineRule="auto"/>
+        <w:rPr>
+          <w:rFonts w:eastAsia="Times New Roman" w:cs="Times New Roman"/>
+        </w:rPr>
+      </w:pPr>
+      <w:r>
         <w:rPr>
           <w:rFonts w:eastAsia="Times New Roman" w:cs="Times New Roman"/>
           <w:b/>
           <w:u w:val="single"/>
         </w:rPr>
-      </w:pPr>
-      <w:r>
-        <w:rPr>
-          <w:rFonts w:eastAsia="Times New Roman" w:cs="Times New Roman"/>
-          <w:b/>
-          <w:u w:val="single"/>
-        </w:rPr>
-        <w:lastRenderedPageBreak/>
         <w:t>Reference Documents</w:t>
       </w:r>
     </w:p>
@@ -927,7 +930,41 @@
         <w:rPr>
           <w:rFonts w:eastAsia="Times New Roman" w:cs="Times New Roman"/>
         </w:rPr>
-        <w:t>&lt; What is the hardware and software in the environment in which you will run the test? Who will be the testers (actual users? developers? ...) Will this test environment be the same environment in which the software will operate? If not, how does it differ?&gt;</w:t>
+        <w:tab/>
+      </w:r>
+      <w:r>
+        <w:rPr>
+          <w:rFonts w:eastAsia="Times New Roman" w:cs="Times New Roman"/>
+        </w:rPr>
+        <w:t>The hardware environment that will be used to test will primarily be the personal computers of the developers.  The software environment that will be used to run the tests will be the Unity game engine in which the software will be made.  Most testing will be done in the development stages of the design, while different aspects of the game are being developed.  Hopefully, the game reaches a state to where it can be exported and sent to many people for secondary testing and debugging.  In this case the test environment would be the computers of the people playing the game.</w:t>
+      </w:r>
+      <w:bookmarkStart w:id="0" w:name="_GoBack"/>
+      <w:bookmarkEnd w:id="0"/>
+      <w:r>
+        <w:rPr>
+          <w:rFonts w:eastAsia="Times New Roman" w:cs="Times New Roman"/>
+        </w:rPr>
+        <w:t xml:space="preserve">  </w:t>
+      </w:r>
+    </w:p>
+    <w:p>
+      <w:pPr>
+        <w:spacing w:before="100" w:beforeAutospacing="1" w:after="100" w:afterAutospacing="1" w:line="240" w:lineRule="auto"/>
+        <w:rPr>
+          <w:rFonts w:eastAsia="Times New Roman" w:cs="Times New Roman"/>
+        </w:rPr>
+      </w:pPr>
+      <w:r>
+        <w:rPr>
+          <w:rFonts w:eastAsia="Times New Roman" w:cs="Times New Roman"/>
+        </w:rPr>
+        <w:tab/>
+      </w:r>
+      <w:r>
+        <w:rPr>
+          <w:rFonts w:eastAsia="Times New Roman" w:cs="Times New Roman"/>
+        </w:rPr>
+        <w:t xml:space="preserve">The test environment will be the same environment that the software operates in.  The testers will most likely be the developers of the software, however, there may be opportunities to have other users test the system.  Having actual users test the game is an excellent way to test for bugs or flaws in the game.  Users who did not create the game have no prior cognition on how the game is supposed to operate, therefore, will play how they think they game should be played.  This in itself can lead to the game being stressed in ways that the developers may not have thought of which is an excellent debugging tool.  </w:t>
       </w:r>
     </w:p>
     <w:p>
@@ -1029,6 +1066,7 @@
         <w:rPr>
           <w:rFonts w:eastAsia="Times New Roman" w:cs="Times New Roman"/>
         </w:rPr>
+        <w:lastRenderedPageBreak/>
         <w:t>How do you define "good enough to deliver"? Does it require that there are no known errors? Or no known errors other than cosmetic errors? Or no known errors other than cosmetic errors and errors for which there is a well-defined workaround? .... &gt;</w:t>
       </w:r>
     </w:p>
@@ -1179,14 +1217,7 @@
         <w:rPr>
           <w:rFonts w:eastAsia="Times New Roman" w:cs="Times New Roman"/>
         </w:rPr>
-        <w:t xml:space="preserve">Test Conditions: &lt;Under what conditions will you run this test? This is relevant for software for which there are multiple "modes". For some systems, the test conditions are totally described in </w:t>
-      </w:r>
-      <w:r>
-        <w:rPr>
-          <w:rFonts w:eastAsia="Times New Roman" w:cs="Times New Roman"/>
-        </w:rPr>
-        <w:lastRenderedPageBreak/>
-        <w:t>the above test environment section -- in this case, the response to this would be "See Test Environment".</w:t>
+        <w:t>Test Conditions: &lt;Under what conditions will you run this test? This is relevant for software for which there are multiple "modes". For some systems, the test conditions are totally described in the above test environment section -- in this case, the response to this would be "See Test Environment".</w:t>
       </w:r>
     </w:p>
     <w:p>
@@ -1230,8 +1261,8 @@
 </file>
 
 <file path=word/numbering.xml><?xml version="1.0" encoding="utf-8"?>
-<w:numbering xmlns:wpc="http://schemas.microsoft.com/office/word/2010/wordprocessingCanvas" xmlns:mo="http://schemas.microsoft.com/office/mac/office/2008/main" xmlns:mc="http://schemas.openxmlformats.org/markup-compatibility/2006" xmlns:mv="urn:schemas-microsoft-com:mac:vml" xmlns:o="urn:schemas-microsoft-com:office:office" xmlns:r="http://schemas.openxmlformats.org/officeDocument/2006/relationships" xmlns:m="http://schemas.openxmlformats.org/officeDocument/2006/math" xmlns:v="urn:schemas-microsoft-com:vml" xmlns:wp14="http://schemas.microsoft.com/office/word/2010/wordprocessingDrawing" xmlns:wp="http://schemas.openxmlformats.org/drawingml/2006/wordprocessingDrawing" xmlns:w10="urn:schemas-microsoft-com:office:word" xmlns:w="http://schemas.openxmlformats.org/wordprocessingml/2006/main" xmlns:w14="http://schemas.microsoft.com/office/word/2010/wordml" xmlns:w15="http://schemas.microsoft.com/office/word/2012/wordml" xmlns:wpg="http://schemas.microsoft.com/office/word/2010/wordprocessingGroup" xmlns:wpi="http://schemas.microsoft.com/office/word/2010/wordprocessingInk" xmlns:wne="http://schemas.microsoft.com/office/word/2006/wordml" xmlns:wps="http://schemas.microsoft.com/office/word/2010/wordprocessingShape" mc:Ignorable="w14 w15 wp14">
-  <w:abstractNum w:abstractNumId="0">
+<w:numbering xmlns:wpc="http://schemas.microsoft.com/office/word/2010/wordprocessingCanvas" xmlns:mc="http://schemas.openxmlformats.org/markup-compatibility/2006" xmlns:o="urn:schemas-microsoft-com:office:office" xmlns:r="http://schemas.openxmlformats.org/officeDocument/2006/relationships" xmlns:m="http://schemas.openxmlformats.org/officeDocument/2006/math" xmlns:v="urn:schemas-microsoft-com:vml" xmlns:wp14="http://schemas.microsoft.com/office/word/2010/wordprocessingDrawing" xmlns:wp="http://schemas.openxmlformats.org/drawingml/2006/wordprocessingDrawing" xmlns:w10="urn:schemas-microsoft-com:office:word" xmlns:w="http://schemas.openxmlformats.org/wordprocessingml/2006/main" xmlns:w14="http://schemas.microsoft.com/office/word/2010/wordml" xmlns:w15="http://schemas.microsoft.com/office/word/2012/wordml" xmlns:wpg="http://schemas.microsoft.com/office/word/2010/wordprocessingGroup" xmlns:wpi="http://schemas.microsoft.com/office/word/2010/wordprocessingInk" xmlns:wne="http://schemas.microsoft.com/office/word/2006/wordml" xmlns:wps="http://schemas.microsoft.com/office/word/2010/wordprocessingShape" mc:Ignorable="w14 w15 wp14">
+  <w:abstractNum w:abstractNumId="0" w15:restartNumberingAfterBreak="0">
     <w:nsid w:val="21C81ADF"/>
     <w:multiLevelType w:val="multilevel"/>
     <w:tmpl w:val="0B704754"/>
@@ -1380,7 +1411,7 @@
       </w:rPr>
     </w:lvl>
   </w:abstractNum>
-  <w:abstractNum w:abstractNumId="1">
+  <w:abstractNum w:abstractNumId="1" w15:restartNumberingAfterBreak="0">
     <w:nsid w:val="47611C74"/>
     <w:multiLevelType w:val="multilevel"/>
     <w:tmpl w:val="8EDC2754"/>
@@ -1529,7 +1560,7 @@
       </w:rPr>
     </w:lvl>
   </w:abstractNum>
-  <w:abstractNum w:abstractNumId="2">
+  <w:abstractNum w:abstractNumId="2" w15:restartNumberingAfterBreak="0">
     <w:nsid w:val="488D1411"/>
     <w:multiLevelType w:val="multilevel"/>
     <w:tmpl w:val="ED9AEC50"/>
@@ -1678,7 +1709,7 @@
       </w:rPr>
     </w:lvl>
   </w:abstractNum>
-  <w:abstractNum w:abstractNumId="3">
+  <w:abstractNum w:abstractNumId="3" w15:restartNumberingAfterBreak="0">
     <w:nsid w:val="5F227796"/>
     <w:multiLevelType w:val="multilevel"/>
     <w:tmpl w:val="187A6F70"/>
@@ -1827,7 +1858,7 @@
       </w:rPr>
     </w:lvl>
   </w:abstractNum>
-  <w:abstractNum w:abstractNumId="4">
+  <w:abstractNum w:abstractNumId="4" w15:restartNumberingAfterBreak="0">
     <w:nsid w:val="67AE38A9"/>
     <w:multiLevelType w:val="multilevel"/>
     <w:tmpl w:val="CB563128"/>
@@ -2011,7 +2042,7 @@
       </w:pPr>
     </w:pPrDefault>
   </w:docDefaults>
-  <w:latentStyles w:defLockedState="0" w:defUIPriority="99" w:defSemiHidden="0" w:defUnhideWhenUsed="0" w:defQFormat="0" w:count="380">
+  <w:latentStyles w:defLockedState="0" w:defUIPriority="99" w:defSemiHidden="0" w:defUnhideWhenUsed="0" w:defQFormat="0" w:count="371">
     <w:lsdException w:name="Normal" w:uiPriority="0" w:qFormat="1"/>
     <w:lsdException w:name="heading 1" w:uiPriority="9" w:qFormat="1"/>
     <w:lsdException w:name="heading 2" w:semiHidden="1" w:uiPriority="9" w:unhideWhenUsed="1" w:qFormat="1"/>
@@ -2168,15 +2199,6 @@
     <w:lsdException w:name="Balloon Text" w:semiHidden="1" w:unhideWhenUsed="1"/>
     <w:lsdException w:name="Table Grid" w:uiPriority="59"/>
     <w:lsdException w:name="Table Theme" w:semiHidden="1" w:unhideWhenUsed="1"/>
-    <w:lsdException w:name="Note Level 1" w:semiHidden="1" w:unhideWhenUsed="1"/>
-    <w:lsdException w:name="Note Level 2" w:semiHidden="1" w:unhideWhenUsed="1"/>
-    <w:lsdException w:name="Note Level 3" w:semiHidden="1" w:unhideWhenUsed="1"/>
-    <w:lsdException w:name="Note Level 4" w:semiHidden="1" w:unhideWhenUsed="1"/>
-    <w:lsdException w:name="Note Level 5" w:semiHidden="1" w:unhideWhenUsed="1"/>
-    <w:lsdException w:name="Note Level 6" w:semiHidden="1" w:unhideWhenUsed="1"/>
-    <w:lsdException w:name="Note Level 7" w:semiHidden="1" w:unhideWhenUsed="1"/>
-    <w:lsdException w:name="Note Level 8" w:semiHidden="1" w:unhideWhenUsed="1"/>
-    <w:lsdException w:name="Note Level 9" w:semiHidden="1" w:unhideWhenUsed="1"/>
     <w:lsdException w:name="Placeholder Text" w:semiHidden="1"/>
     <w:lsdException w:name="No Spacing" w:uiPriority="1" w:qFormat="1"/>
     <w:lsdException w:name="Light Shading" w:uiPriority="60"/>

</xml_diff>